<commit_message>
Updated Word document with final edits
</commit_message>
<xml_diff>
--- a/SentimentAnalysisProject.docx
+++ b/SentimentAnalysisProject.docx
@@ -362,7 +362,15 @@
           <w:sz w:val="24"/>
           <w:szCs w:val="24"/>
         </w:rPr>
-        <w:t>29/Nov/2024</w:t>
+        <w:t>6</w:t>
+      </w:r>
+      <w:r>
+        <w:rPr>
+          <w:rFonts w:ascii="Calibri" w:hAnsi="Calibri" w:cs="Calibri"/>
+          <w:sz w:val="24"/>
+          <w:szCs w:val="24"/>
+        </w:rPr>
+        <w:t>/Nov/2024</w:t>
       </w:r>
       <w:r>
         <w:rPr>
@@ -520,25 +528,7 @@
             <w:sz w:val="24"/>
             <w:szCs w:val="24"/>
           </w:rPr>
-          <w:t>CO</w:t>
-        </w:r>
-        <w:r>
-          <w:rPr>
-            <w:rStyle w:val="Hyperlink"/>
-            <w:rFonts w:ascii="Calibri" w:hAnsi="Calibri" w:cs="Calibri"/>
-            <w:sz w:val="24"/>
-            <w:szCs w:val="24"/>
-          </w:rPr>
-          <w:t>D</w:t>
-        </w:r>
-        <w:r>
-          <w:rPr>
-            <w:rStyle w:val="Hyperlink"/>
-            <w:rFonts w:ascii="Calibri" w:hAnsi="Calibri" w:cs="Calibri"/>
-            <w:sz w:val="24"/>
-            <w:szCs w:val="24"/>
-          </w:rPr>
-          <w:t>E</w:t>
+          <w:t>CODE</w:t>
         </w:r>
       </w:hyperlink>
     </w:p>
@@ -2279,6 +2269,7 @@
       <w:r>
         <w:rPr>
           <w:rFonts w:ascii="Calibri" w:hAnsi="Calibri" w:cs="Calibri"/>
+          <w:noProof/>
           <w:sz w:val="24"/>
           <w:szCs w:val="24"/>
         </w:rPr>
@@ -3008,6 +2999,7 @@
       <w:r>
         <w:rPr>
           <w:rFonts w:ascii="Calibri" w:hAnsi="Calibri" w:cs="Calibri"/>
+          <w:noProof/>
           <w:sz w:val="24"/>
           <w:szCs w:val="24"/>
         </w:rPr>
@@ -4758,15 +4750,7 @@
           <w:sz w:val="24"/>
           <w:szCs w:val="24"/>
         </w:rPr>
-        <w:t>866</w:t>
-      </w:r>
-      <w:r>
-        <w:rPr>
-          <w:rFonts w:ascii="Calibri" w:hAnsi="Calibri" w:cs="Calibri"/>
-          <w:sz w:val="24"/>
-          <w:szCs w:val="24"/>
-        </w:rPr>
-        <w:t xml:space="preserve"> </w:t>
+        <w:t xml:space="preserve">866 </w:t>
       </w:r>
       <w:r>
         <w:rPr>
@@ -4790,15 +4774,7 @@
           <w:sz w:val="24"/>
           <w:szCs w:val="24"/>
         </w:rPr>
-        <w:t>573</w:t>
-      </w:r>
-      <w:r>
-        <w:rPr>
-          <w:rFonts w:ascii="Calibri" w:hAnsi="Calibri" w:cs="Calibri"/>
-          <w:sz w:val="24"/>
-          <w:szCs w:val="24"/>
-        </w:rPr>
-        <w:t xml:space="preserve"> </w:t>
+        <w:t xml:space="preserve">573 </w:t>
       </w:r>
       <w:r>
         <w:rPr>
@@ -4941,15 +4917,7 @@
           <w:sz w:val="24"/>
           <w:szCs w:val="24"/>
         </w:rPr>
-        <w:t>,432</w:t>
-      </w:r>
-      <w:r>
-        <w:rPr>
-          <w:rFonts w:ascii="Calibri" w:hAnsi="Calibri" w:cs="Calibri"/>
-          <w:sz w:val="24"/>
-          <w:szCs w:val="24"/>
-        </w:rPr>
-        <w:t xml:space="preserve"> </w:t>
+        <w:t xml:space="preserve">,432 </w:t>
       </w:r>
       <w:r>
         <w:rPr>
@@ -4973,15 +4941,7 @@
           <w:sz w:val="24"/>
           <w:szCs w:val="24"/>
         </w:rPr>
-        <w:t>,371</w:t>
-      </w:r>
-      <w:r>
-        <w:rPr>
-          <w:rFonts w:ascii="Calibri" w:hAnsi="Calibri" w:cs="Calibri"/>
-          <w:sz w:val="24"/>
-          <w:szCs w:val="24"/>
-        </w:rPr>
-        <w:t xml:space="preserve"> </w:t>
+        <w:t xml:space="preserve">,371 </w:t>
       </w:r>
       <w:r>
         <w:rPr>
@@ -7828,6 +7788,7 @@
   <w:style w:type="character" w:default="1" w:styleId="DefaultParagraphFont">
     <w:name w:val="Default Paragraph Font"/>
     <w:uiPriority w:val="1"/>
+    <w:semiHidden/>
     <w:unhideWhenUsed/>
   </w:style>
   <w:style w:type="table" w:default="1" w:styleId="TableNormal">

</xml_diff>